<commit_message>
anotações de sistemas operacionais
</commit_message>
<xml_diff>
--- a/3SEM/ISO100 - Sistemas Operacionais I/Sistemas Operacionais I - Anotações.docx
+++ b/3SEM/ISO100 - Sistemas Operacionais I/Sistemas Operacionais I - Anotações.docx
@@ -110,7 +110,15 @@
         <w:t>S</w:t>
       </w:r>
       <w:r>
-        <w:t>olicitação do usuário para criar um novo processo</w:t>
+        <w:t xml:space="preserve">olicitação do usuário para </w:t>
+      </w:r>
+      <w:proofErr w:type="gramStart"/>
+      <w:r>
+        <w:t>criar um novo</w:t>
+      </w:r>
+      <w:proofErr w:type="gramEnd"/>
+      <w:r>
+        <w:t xml:space="preserve"> processo</w:t>
       </w:r>
     </w:p>
     <w:p>
@@ -118,8 +126,13 @@
         <w:tab/>
         <w:t xml:space="preserve">4- </w:t>
       </w:r>
-      <w:r>
-        <w:t xml:space="preserve">início de um </w:t>
+      <w:proofErr w:type="gramStart"/>
+      <w:r>
+        <w:t>início</w:t>
+      </w:r>
+      <w:proofErr w:type="gramEnd"/>
+      <w:r>
+        <w:t xml:space="preserve"> de um </w:t>
       </w:r>
       <w:proofErr w:type="spellStart"/>
       <w:r>
@@ -175,15 +188,7 @@
         <w:sym w:font="Wingdings" w:char="F0E0"/>
       </w:r>
       <w:r>
-        <w:t xml:space="preserve"> </w:t>
-      </w:r>
-      <w:proofErr w:type="spellStart"/>
-      <w:r>
-        <w:t>processo</w:t>
-      </w:r>
-      <w:proofErr w:type="spellEnd"/>
-      <w:r>
-        <w:t xml:space="preserve"> pai</w:t>
+        <w:t xml:space="preserve"> processo pai</w:t>
       </w:r>
     </w:p>
     <w:p>
@@ -294,7 +299,15 @@
         <w:sym w:font="Wingdings" w:char="F0E0"/>
       </w:r>
       <w:r>
-        <w:t xml:space="preserve"> cada fluxo de execução é uma thread.</w:t>
+        <w:t xml:space="preserve"> cada fluxo de execução é </w:t>
+      </w:r>
+      <w:proofErr w:type="gramStart"/>
+      <w:r>
+        <w:t>uma thread</w:t>
+      </w:r>
+      <w:proofErr w:type="gramEnd"/>
+      <w:r>
+        <w:t>.</w:t>
       </w:r>
     </w:p>
     <w:p>
@@ -353,12 +366,36 @@
     </w:p>
     <w:p>
       <w:r>
-        <w:t xml:space="preserve">Cada thread do usuário é gerenciada por uma thread do núcleo. Isso demanda muito recurso, mas é muito mais fácil em termos de programação. Se uma thread morre, a linha inteira morre também. </w:t>
-      </w:r>
-    </w:p>
-    <w:p>
-      <w:r>
-        <w:t>Se uma thread morre, procura outra para executar (</w:t>
+        <w:t xml:space="preserve">Cada thread do usuário é </w:t>
+      </w:r>
+      <w:proofErr w:type="gramStart"/>
+      <w:r>
+        <w:t>gerenciada</w:t>
+      </w:r>
+      <w:proofErr w:type="gramEnd"/>
+      <w:r>
+        <w:t xml:space="preserve"> por uma thread do núcleo. Isso demanda muito recurso, mas é muito mais fácil em termos de programação. Se </w:t>
+      </w:r>
+      <w:proofErr w:type="gramStart"/>
+      <w:r>
+        <w:t>uma thread</w:t>
+      </w:r>
+      <w:proofErr w:type="gramEnd"/>
+      <w:r>
+        <w:t xml:space="preserve"> morre, a linha inteira morre também. </w:t>
+      </w:r>
+    </w:p>
+    <w:p>
+      <w:r>
+        <w:t xml:space="preserve">Se </w:t>
+      </w:r>
+      <w:proofErr w:type="gramStart"/>
+      <w:r>
+        <w:t>uma thread</w:t>
+      </w:r>
+      <w:proofErr w:type="gramEnd"/>
+      <w:r>
+        <w:t xml:space="preserve"> morre, procura outra para executar (</w:t>
       </w:r>
       <w:proofErr w:type="spellStart"/>
       <w:r>
@@ -412,7 +449,15 @@
       </w:r>
       <w:proofErr w:type="spellEnd"/>
       <w:r>
-        <w:t xml:space="preserve"> uma thread é MUITO mais leve do que </w:t>
+        <w:t xml:space="preserve"> </w:t>
+      </w:r>
+      <w:proofErr w:type="gramStart"/>
+      <w:r>
+        <w:t>uma thread</w:t>
+      </w:r>
+      <w:proofErr w:type="gramEnd"/>
+      <w:r>
+        <w:t xml:space="preserve"> é MUITO mais leve do que </w:t>
       </w:r>
       <w:proofErr w:type="spellStart"/>
       <w:r>
@@ -441,6 +486,7 @@
         <w:t xml:space="preserve">Dentro do contexto do processo, posso priorizar </w:t>
       </w:r>
       <w:proofErr w:type="spellStart"/>
+      <w:proofErr w:type="gramStart"/>
       <w:r>
         <w:t>algumas</w:t>
       </w:r>
@@ -448,6 +494,7 @@
       <w:r>
         <w:t xml:space="preserve"> threads</w:t>
       </w:r>
+      <w:proofErr w:type="gramEnd"/>
     </w:p>
     <w:p>
       <w:proofErr w:type="spellStart"/>
@@ -499,10 +546,1151 @@
       <w:proofErr w:type="spellEnd"/>
       <w:r>
         <w:t xml:space="preserve"> tools</w:t>
+      </w:r>
+    </w:p>
+    <w:p>
+      <w:pPr>
+        <w:ind w:firstLine="708"/>
+      </w:pPr>
+    </w:p>
+    <w:p>
+      <w:pPr>
+        <w:rPr>
+          <w:b/>
+          <w:bCs/>
+          <w:color w:val="E7E6E6" w:themeColor="background2"/>
+        </w:rPr>
+      </w:pPr>
+      <w:r>
+        <w:rPr>
+          <w:b/>
+          <w:bCs/>
+          <w:color w:val="E7E6E6" w:themeColor="background2"/>
+          <w:highlight w:val="red"/>
+        </w:rPr>
+        <w:t>PROVA ATÉ AQUI</w:t>
+      </w:r>
+    </w:p>
+    <w:p>
+      <w:pPr>
+        <w:rPr>
+          <w:b/>
+          <w:bCs/>
+          <w:color w:val="E7E6E6" w:themeColor="background2"/>
+        </w:rPr>
+      </w:pPr>
+    </w:p>
+    <w:p>
+      <w:pPr>
+        <w:rPr>
+          <w:b/>
+          <w:bCs/>
+          <w:sz w:val="36"/>
+          <w:szCs w:val="36"/>
+          <w:u w:val="single"/>
+        </w:rPr>
+      </w:pPr>
+      <w:r>
+        <w:rPr>
+          <w:b/>
+          <w:bCs/>
+          <w:sz w:val="36"/>
+          <w:szCs w:val="36"/>
+          <w:u w:val="single"/>
+        </w:rPr>
+        <w:t>01/10/2019</w:t>
+      </w:r>
+      <w:r>
+        <w:rPr>
+          <w:b/>
+          <w:bCs/>
+          <w:sz w:val="36"/>
+          <w:szCs w:val="36"/>
+          <w:u w:val="single"/>
+        </w:rPr>
+        <w:t xml:space="preserve"> - KERNEL</w:t>
+      </w:r>
+    </w:p>
+    <w:p>
+      <w:pPr>
+        <w:rPr>
+          <w:sz w:val="24"/>
+          <w:szCs w:val="24"/>
+        </w:rPr>
+      </w:pPr>
+      <w:r>
+        <w:rPr>
+          <w:sz w:val="24"/>
+          <w:szCs w:val="24"/>
+        </w:rPr>
+        <w:t>Núcleo</w:t>
+      </w:r>
+    </w:p>
+    <w:p>
+      <w:pPr>
+        <w:rPr>
+          <w:sz w:val="24"/>
+          <w:szCs w:val="24"/>
+        </w:rPr>
+      </w:pPr>
+      <w:r>
+        <w:rPr>
+          <w:sz w:val="24"/>
+          <w:szCs w:val="24"/>
+        </w:rPr>
+        <w:t xml:space="preserve">Modo Kernel = supervisor (tipo um modo administrador – </w:t>
+      </w:r>
+      <w:proofErr w:type="spellStart"/>
+      <w:r>
+        <w:rPr>
+          <w:sz w:val="24"/>
+          <w:szCs w:val="24"/>
+        </w:rPr>
+        <w:t>sudo</w:t>
+      </w:r>
+      <w:proofErr w:type="spellEnd"/>
+      <w:r>
+        <w:rPr>
+          <w:sz w:val="24"/>
+          <w:szCs w:val="24"/>
+        </w:rPr>
+        <w:t>, root, admin etc.)</w:t>
+      </w:r>
+    </w:p>
+    <w:p>
+      <w:pPr>
+        <w:rPr>
+          <w:sz w:val="24"/>
+          <w:szCs w:val="24"/>
+        </w:rPr>
+      </w:pPr>
+      <w:proofErr w:type="spellStart"/>
+      <w:r>
+        <w:rPr>
+          <w:sz w:val="24"/>
+          <w:szCs w:val="24"/>
+        </w:rPr>
+        <w:t>Modulos</w:t>
+      </w:r>
+      <w:proofErr w:type="spellEnd"/>
+      <w:r>
+        <w:rPr>
+          <w:sz w:val="24"/>
+          <w:szCs w:val="24"/>
+        </w:rPr>
+        <w:t xml:space="preserve"> principais, camada de comunicação básica (terminal), camada de comunicação gráfica, talvez intercomunicada...</w:t>
+      </w:r>
+    </w:p>
+    <w:p>
+      <w:pPr>
+        <w:rPr>
+          <w:sz w:val="24"/>
+          <w:szCs w:val="24"/>
+        </w:rPr>
+      </w:pPr>
+      <w:proofErr w:type="spellStart"/>
+      <w:r>
+        <w:rPr>
+          <w:sz w:val="24"/>
+          <w:szCs w:val="24"/>
+        </w:rPr>
+        <w:t>OpenShift</w:t>
+      </w:r>
+      <w:proofErr w:type="spellEnd"/>
+    </w:p>
+    <w:p>
+      <w:pPr>
+        <w:rPr>
+          <w:sz w:val="24"/>
+          <w:szCs w:val="24"/>
+        </w:rPr>
+      </w:pPr>
+      <w:r>
+        <w:rPr>
+          <w:sz w:val="24"/>
+          <w:szCs w:val="24"/>
+        </w:rPr>
+        <w:t>Sistema e aplicações (</w:t>
+      </w:r>
+      <w:proofErr w:type="spellStart"/>
+      <w:r>
+        <w:rPr>
+          <w:sz w:val="24"/>
+          <w:szCs w:val="24"/>
+        </w:rPr>
+        <w:t>codigos</w:t>
+      </w:r>
+      <w:proofErr w:type="spellEnd"/>
+      <w:r>
+        <w:rPr>
+          <w:sz w:val="24"/>
+          <w:szCs w:val="24"/>
+        </w:rPr>
+        <w:t xml:space="preserve"> de alto </w:t>
+      </w:r>
+      <w:proofErr w:type="spellStart"/>
+      <w:r>
+        <w:rPr>
+          <w:sz w:val="24"/>
+          <w:szCs w:val="24"/>
+        </w:rPr>
+        <w:t>nivel</w:t>
+      </w:r>
+      <w:proofErr w:type="spellEnd"/>
+      <w:r>
+        <w:rPr>
+          <w:sz w:val="24"/>
+          <w:szCs w:val="24"/>
+        </w:rPr>
+        <w:t>)</w:t>
+      </w:r>
+      <w:r>
+        <w:rPr>
+          <w:sz w:val="24"/>
+          <w:szCs w:val="24"/>
+        </w:rPr>
+        <w:sym w:font="Wingdings" w:char="F0E0"/>
+      </w:r>
+      <w:r>
+        <w:rPr>
+          <w:sz w:val="24"/>
+          <w:szCs w:val="24"/>
+        </w:rPr>
+        <w:t xml:space="preserve"> kernel (cria ambiente para aplicações) </w:t>
+      </w:r>
+      <w:r>
+        <w:rPr>
+          <w:sz w:val="24"/>
+          <w:szCs w:val="24"/>
+        </w:rPr>
+        <w:sym w:font="Wingdings" w:char="F0E0"/>
+      </w:r>
+      <w:r>
+        <w:rPr>
+          <w:sz w:val="24"/>
+          <w:szCs w:val="24"/>
+        </w:rPr>
+        <w:t xml:space="preserve"> </w:t>
+      </w:r>
+      <w:proofErr w:type="spellStart"/>
+      <w:r>
+        <w:rPr>
+          <w:sz w:val="24"/>
+          <w:szCs w:val="24"/>
+        </w:rPr>
+        <w:t>assembler</w:t>
+      </w:r>
+      <w:proofErr w:type="spellEnd"/>
+      <w:r>
+        <w:rPr>
+          <w:sz w:val="24"/>
+          <w:szCs w:val="24"/>
+        </w:rPr>
+        <w:t xml:space="preserve"> (baixo nível) </w:t>
+      </w:r>
+      <w:r>
+        <w:rPr>
+          <w:sz w:val="24"/>
+          <w:szCs w:val="24"/>
+        </w:rPr>
+        <w:sym w:font="Wingdings" w:char="F0E0"/>
+      </w:r>
+      <w:r>
+        <w:rPr>
+          <w:sz w:val="24"/>
+          <w:szCs w:val="24"/>
+        </w:rPr>
+        <w:t xml:space="preserve"> firmware (BIOS mais limitada, faz o reconhecimento de todo o hardware) </w:t>
+      </w:r>
+      <w:r>
+        <w:rPr>
+          <w:sz w:val="24"/>
+          <w:szCs w:val="24"/>
+        </w:rPr>
+        <w:sym w:font="Wingdings" w:char="F0E0"/>
+      </w:r>
+      <w:r>
+        <w:rPr>
+          <w:sz w:val="24"/>
+          <w:szCs w:val="24"/>
+        </w:rPr>
+        <w:t xml:space="preserve"> hardware</w:t>
+      </w:r>
+    </w:p>
+    <w:p>
+      <w:pPr>
+        <w:rPr>
+          <w:sz w:val="24"/>
+          <w:szCs w:val="24"/>
+        </w:rPr>
+      </w:pPr>
+    </w:p>
+    <w:p>
+      <w:pPr>
+        <w:rPr>
+          <w:sz w:val="28"/>
+          <w:szCs w:val="28"/>
+        </w:rPr>
+      </w:pPr>
+      <w:r>
+        <w:rPr>
+          <w:sz w:val="28"/>
+          <w:szCs w:val="28"/>
+        </w:rPr>
+        <w:lastRenderedPageBreak/>
+        <w:t xml:space="preserve">IPC – Comunicação </w:t>
+      </w:r>
+      <w:proofErr w:type="spellStart"/>
+      <w:r>
+        <w:rPr>
+          <w:sz w:val="28"/>
+          <w:szCs w:val="28"/>
+        </w:rPr>
+        <w:t>interprocessos</w:t>
+      </w:r>
+      <w:proofErr w:type="spellEnd"/>
+    </w:p>
+    <w:p>
+      <w:pPr>
+        <w:rPr>
+          <w:sz w:val="24"/>
+          <w:szCs w:val="24"/>
+        </w:rPr>
+      </w:pPr>
+      <w:r>
+        <w:rPr>
+          <w:sz w:val="24"/>
+          <w:szCs w:val="24"/>
+        </w:rPr>
+        <w:t xml:space="preserve">Formas de como os processos se comunicam entre si (FIFO, </w:t>
+      </w:r>
+      <w:proofErr w:type="spellStart"/>
+      <w:r>
+        <w:rPr>
+          <w:sz w:val="24"/>
+          <w:szCs w:val="24"/>
+        </w:rPr>
+        <w:t>pipes</w:t>
+      </w:r>
+      <w:proofErr w:type="spellEnd"/>
+      <w:r>
+        <w:rPr>
+          <w:sz w:val="24"/>
+          <w:szCs w:val="24"/>
+        </w:rPr>
+        <w:t>, filas de mensagens, memória compartilhada, RPC – remoto – socket</w:t>
+      </w:r>
+      <w:r>
+        <w:rPr>
+          <w:sz w:val="24"/>
+          <w:szCs w:val="24"/>
+        </w:rPr>
+        <w:t xml:space="preserve"> – “chats”</w:t>
+      </w:r>
+      <w:r>
+        <w:rPr>
+          <w:sz w:val="24"/>
+          <w:szCs w:val="24"/>
+        </w:rPr>
+        <w:t xml:space="preserve">, </w:t>
+      </w:r>
+      <w:r>
+        <w:rPr>
+          <w:sz w:val="24"/>
+          <w:szCs w:val="24"/>
+        </w:rPr>
+        <w:t>semáforo)</w:t>
+      </w:r>
+    </w:p>
+    <w:p>
+      <w:pPr>
+        <w:rPr>
+          <w:sz w:val="24"/>
+          <w:szCs w:val="24"/>
+        </w:rPr>
+      </w:pPr>
+      <w:r>
+        <w:rPr>
+          <w:sz w:val="24"/>
+          <w:szCs w:val="24"/>
+        </w:rPr>
+        <w:tab/>
+      </w:r>
+      <w:proofErr w:type="spellStart"/>
+      <w:r>
+        <w:rPr>
+          <w:sz w:val="24"/>
+          <w:szCs w:val="24"/>
+        </w:rPr>
+        <w:t>Pipe</w:t>
+      </w:r>
+      <w:proofErr w:type="spellEnd"/>
+      <w:r>
+        <w:rPr>
+          <w:sz w:val="24"/>
+          <w:szCs w:val="24"/>
+        </w:rPr>
+        <w:t xml:space="preserve"> – mandar dados de um processo a outro em uma estrutura de dados. Fila. </w:t>
+      </w:r>
+    </w:p>
+    <w:p>
+      <w:pPr>
+        <w:rPr>
+          <w:sz w:val="24"/>
+          <w:szCs w:val="24"/>
+        </w:rPr>
+      </w:pPr>
+      <w:proofErr w:type="spellStart"/>
+      <w:r>
+        <w:rPr>
+          <w:sz w:val="24"/>
+          <w:szCs w:val="24"/>
+        </w:rPr>
+        <w:t>Half</w:t>
+      </w:r>
+      <w:proofErr w:type="spellEnd"/>
+      <w:r>
+        <w:rPr>
+          <w:sz w:val="24"/>
+          <w:szCs w:val="24"/>
+        </w:rPr>
+        <w:t xml:space="preserve"> duplex, unidimensional, um sentido só. </w:t>
+      </w:r>
+    </w:p>
+    <w:p>
+      <w:pPr>
+        <w:rPr>
+          <w:sz w:val="24"/>
+          <w:szCs w:val="24"/>
+        </w:rPr>
+      </w:pPr>
+      <w:r>
+        <w:rPr>
+          <w:sz w:val="24"/>
+          <w:szCs w:val="24"/>
+        </w:rPr>
+        <w:tab/>
+        <w:t xml:space="preserve">FIFO – é um </w:t>
+      </w:r>
+      <w:proofErr w:type="spellStart"/>
+      <w:r>
+        <w:rPr>
+          <w:sz w:val="24"/>
+          <w:szCs w:val="24"/>
+        </w:rPr>
+        <w:t>pipe</w:t>
+      </w:r>
+      <w:proofErr w:type="spellEnd"/>
+      <w:r>
+        <w:rPr>
+          <w:sz w:val="24"/>
+          <w:szCs w:val="24"/>
+        </w:rPr>
+        <w:t xml:space="preserve"> que fica residente na memória enquanto o S.O estiver ativo.</w:t>
+      </w:r>
+      <w:r>
+        <w:rPr>
+          <w:sz w:val="24"/>
+          <w:szCs w:val="24"/>
+        </w:rPr>
+        <w:t xml:space="preserve"> Não preciso criar </w:t>
+      </w:r>
+      <w:proofErr w:type="spellStart"/>
+      <w:r>
+        <w:rPr>
+          <w:sz w:val="24"/>
+          <w:szCs w:val="24"/>
+        </w:rPr>
+        <w:t>pipes</w:t>
+      </w:r>
+      <w:proofErr w:type="spellEnd"/>
+      <w:r>
+        <w:rPr>
+          <w:sz w:val="24"/>
+          <w:szCs w:val="24"/>
+        </w:rPr>
+        <w:t xml:space="preserve"> o tempo todo, mas ocupa muita memória</w:t>
+      </w:r>
+    </w:p>
+    <w:p>
+      <w:pPr>
+        <w:rPr>
+          <w:sz w:val="24"/>
+          <w:szCs w:val="24"/>
+        </w:rPr>
+      </w:pPr>
+      <w:r>
+        <w:rPr>
+          <w:sz w:val="24"/>
+          <w:szCs w:val="24"/>
+        </w:rPr>
+        <w:tab/>
+        <w:t xml:space="preserve">Mensagens – </w:t>
+      </w:r>
+    </w:p>
+    <w:p>
+      <w:pPr>
+        <w:rPr>
+          <w:sz w:val="24"/>
+          <w:szCs w:val="24"/>
+        </w:rPr>
+      </w:pPr>
+      <w:r>
+        <w:rPr>
+          <w:sz w:val="24"/>
+          <w:szCs w:val="24"/>
+        </w:rPr>
+        <w:tab/>
+        <w:t>Memória compartilhada – posições estáticas de memória que apontam para um espaço da memória.</w:t>
+      </w:r>
+    </w:p>
+    <w:p>
+      <w:pPr>
+        <w:rPr>
+          <w:sz w:val="24"/>
+          <w:szCs w:val="24"/>
+        </w:rPr>
+      </w:pPr>
+      <w:r>
+        <w:rPr>
+          <w:sz w:val="24"/>
+          <w:szCs w:val="24"/>
+        </w:rPr>
+        <w:tab/>
+        <w:t xml:space="preserve">Semáforo – tipo a </w:t>
+      </w:r>
+      <w:proofErr w:type="spellStart"/>
+      <w:r>
+        <w:rPr>
+          <w:sz w:val="24"/>
+          <w:szCs w:val="24"/>
+        </w:rPr>
+        <w:t>msm</w:t>
+      </w:r>
+      <w:proofErr w:type="spellEnd"/>
+      <w:r>
+        <w:rPr>
+          <w:sz w:val="24"/>
+          <w:szCs w:val="24"/>
+        </w:rPr>
+        <w:t xml:space="preserve"> coisa</w:t>
+      </w:r>
+    </w:p>
+    <w:p>
+      <w:pPr>
+        <w:rPr>
+          <w:sz w:val="24"/>
+          <w:szCs w:val="24"/>
+        </w:rPr>
+      </w:pPr>
+      <w:r>
+        <w:rPr>
+          <w:sz w:val="24"/>
+          <w:szCs w:val="24"/>
+        </w:rPr>
+        <w:t>RPC (?)</w:t>
+      </w:r>
+    </w:p>
+    <w:p>
+      <w:pPr>
+        <w:rPr>
+          <w:sz w:val="36"/>
+          <w:szCs w:val="36"/>
+        </w:rPr>
+      </w:pPr>
+      <w:r>
+        <w:rPr>
+          <w:sz w:val="36"/>
+          <w:szCs w:val="36"/>
+        </w:rPr>
+        <w:t>Tipos de Kernel</w:t>
+      </w:r>
+    </w:p>
+    <w:p>
+      <w:pPr>
+        <w:rPr>
+          <w:sz w:val="24"/>
+          <w:szCs w:val="24"/>
+        </w:rPr>
+      </w:pPr>
+      <w:proofErr w:type="spellStart"/>
+      <w:r>
+        <w:rPr>
+          <w:sz w:val="28"/>
+          <w:szCs w:val="28"/>
+        </w:rPr>
+        <w:t>m</w:t>
+      </w:r>
+      <w:r>
+        <w:rPr>
+          <w:sz w:val="28"/>
+          <w:szCs w:val="28"/>
+        </w:rPr>
+        <w:t>icro</w:t>
+      </w:r>
+      <w:r>
+        <w:rPr>
+          <w:sz w:val="28"/>
+          <w:szCs w:val="28"/>
+        </w:rPr>
+        <w:t>K</w:t>
+      </w:r>
+      <w:r>
+        <w:rPr>
+          <w:sz w:val="28"/>
+          <w:szCs w:val="28"/>
+        </w:rPr>
+        <w:t>ernel</w:t>
+      </w:r>
+      <w:proofErr w:type="spellEnd"/>
+      <w:r>
+        <w:rPr>
+          <w:sz w:val="24"/>
+          <w:szCs w:val="24"/>
+        </w:rPr>
+        <w:t xml:space="preserve"> </w:t>
+      </w:r>
+      <w:r>
+        <w:rPr>
+          <w:sz w:val="24"/>
+          <w:szCs w:val="24"/>
+        </w:rPr>
+        <w:t xml:space="preserve">– se comunica com serviços do Kernel. Poucas funções são acessadas diretamente. Se comunica com os serviços de alguma coisa, e não com a coisa diretamente. Tem </w:t>
+      </w:r>
+      <w:proofErr w:type="gramStart"/>
+      <w:r>
+        <w:rPr>
+          <w:sz w:val="24"/>
+          <w:szCs w:val="24"/>
+        </w:rPr>
+        <w:t>q</w:t>
+      </w:r>
+      <w:proofErr w:type="gramEnd"/>
+      <w:r>
+        <w:rPr>
+          <w:sz w:val="24"/>
+          <w:szCs w:val="24"/>
+        </w:rPr>
+        <w:t xml:space="preserve"> fazer um IPC. Ningu</w:t>
+      </w:r>
+      <w:r>
+        <w:rPr>
+          <w:sz w:val="24"/>
+          <w:szCs w:val="24"/>
+        </w:rPr>
+        <w:t>é</w:t>
+      </w:r>
+      <w:r>
+        <w:rPr>
+          <w:sz w:val="24"/>
+          <w:szCs w:val="24"/>
+        </w:rPr>
+        <w:t>m tenha acesso às coisas do S.O</w:t>
+      </w:r>
+      <w:r>
+        <w:rPr>
+          <w:sz w:val="24"/>
+          <w:szCs w:val="24"/>
+        </w:rPr>
+        <w:t xml:space="preserve">. Resolve o problema do Kernel monolítico. </w:t>
+      </w:r>
+      <w:r>
+        <w:rPr>
+          <w:sz w:val="24"/>
+          <w:szCs w:val="24"/>
+        </w:rPr>
+        <w:t xml:space="preserve">Manutenção mais simples. (exemplo: </w:t>
+      </w:r>
+      <w:proofErr w:type="spellStart"/>
+      <w:r>
+        <w:rPr>
+          <w:sz w:val="24"/>
+          <w:szCs w:val="24"/>
+        </w:rPr>
+        <w:t>android</w:t>
+      </w:r>
+      <w:proofErr w:type="spellEnd"/>
+      <w:r>
+        <w:rPr>
+          <w:sz w:val="24"/>
+          <w:szCs w:val="24"/>
+        </w:rPr>
+        <w:t>). Permissões</w:t>
+      </w:r>
+      <w:r>
+        <w:rPr>
+          <w:sz w:val="24"/>
+          <w:szCs w:val="24"/>
+        </w:rPr>
+        <w:t xml:space="preserve"> (GPS, câmera etc.)</w:t>
+      </w:r>
+    </w:p>
+    <w:p>
+      <w:pPr>
+        <w:rPr>
+          <w:sz w:val="24"/>
+          <w:szCs w:val="24"/>
+        </w:rPr>
+      </w:pPr>
+      <w:r>
+        <w:rPr>
+          <w:sz w:val="24"/>
+          <w:szCs w:val="24"/>
+        </w:rPr>
+        <w:t>(</w:t>
+      </w:r>
+      <w:proofErr w:type="spellStart"/>
+      <w:r>
+        <w:rPr>
+          <w:sz w:val="28"/>
+          <w:szCs w:val="28"/>
+        </w:rPr>
+        <w:t>nano</w:t>
+      </w:r>
+      <w:r>
+        <w:rPr>
+          <w:sz w:val="28"/>
+          <w:szCs w:val="28"/>
+        </w:rPr>
+        <w:t>K</w:t>
+      </w:r>
+      <w:r>
+        <w:rPr>
+          <w:sz w:val="28"/>
+          <w:szCs w:val="28"/>
+        </w:rPr>
+        <w:t>ernel</w:t>
+      </w:r>
+      <w:proofErr w:type="spellEnd"/>
+      <w:r>
+        <w:rPr>
+          <w:sz w:val="24"/>
+          <w:szCs w:val="24"/>
+        </w:rPr>
+        <w:t>)</w:t>
+      </w:r>
+      <w:r>
+        <w:rPr>
+          <w:sz w:val="24"/>
+          <w:szCs w:val="24"/>
+        </w:rPr>
+        <w:t xml:space="preserve"> – kernel minimizado (</w:t>
+      </w:r>
+      <w:r>
+        <w:rPr>
+          <w:sz w:val="24"/>
+          <w:szCs w:val="24"/>
+        </w:rPr>
+        <w:t>Abstrai o kernel</w:t>
+      </w:r>
+      <w:r>
+        <w:rPr>
+          <w:sz w:val="24"/>
+          <w:szCs w:val="24"/>
+        </w:rPr>
+        <w:t xml:space="preserve">). HAL – Hardware </w:t>
+      </w:r>
+      <w:proofErr w:type="spellStart"/>
+      <w:r>
+        <w:rPr>
+          <w:sz w:val="24"/>
+          <w:szCs w:val="24"/>
+        </w:rPr>
+        <w:t>Abstraction</w:t>
+      </w:r>
+      <w:proofErr w:type="spellEnd"/>
+      <w:r>
+        <w:rPr>
+          <w:sz w:val="24"/>
+          <w:szCs w:val="24"/>
+        </w:rPr>
+        <w:t xml:space="preserve"> </w:t>
+      </w:r>
+      <w:proofErr w:type="spellStart"/>
+      <w:r>
+        <w:rPr>
+          <w:sz w:val="24"/>
+          <w:szCs w:val="24"/>
+        </w:rPr>
+        <w:t>Layer</w:t>
+      </w:r>
+      <w:proofErr w:type="spellEnd"/>
+      <w:r>
+        <w:rPr>
+          <w:sz w:val="24"/>
+          <w:szCs w:val="24"/>
+        </w:rPr>
+        <w:t xml:space="preserve">. Promíscuo, uma placa de rede serve </w:t>
+      </w:r>
+      <w:proofErr w:type="gramStart"/>
+      <w:r>
+        <w:rPr>
+          <w:sz w:val="24"/>
+          <w:szCs w:val="24"/>
+        </w:rPr>
+        <w:t>pra</w:t>
+      </w:r>
+      <w:proofErr w:type="gramEnd"/>
+      <w:r>
+        <w:rPr>
+          <w:sz w:val="24"/>
+          <w:szCs w:val="24"/>
+        </w:rPr>
+        <w:t xml:space="preserve"> vários. Priorização de sistemas de camadas mais altas. Oferece suporte hard em tempo real.</w:t>
+      </w:r>
+    </w:p>
+    <w:p>
+      <w:pPr>
+        <w:rPr>
+          <w:sz w:val="24"/>
+          <w:szCs w:val="24"/>
+        </w:rPr>
+      </w:pPr>
+      <w:r>
+        <w:rPr>
+          <w:sz w:val="28"/>
+          <w:szCs w:val="28"/>
+        </w:rPr>
+        <w:t>Kernel monolítico</w:t>
+      </w:r>
+      <w:r>
+        <w:rPr>
+          <w:sz w:val="28"/>
+          <w:szCs w:val="28"/>
+        </w:rPr>
+        <w:t xml:space="preserve"> </w:t>
+      </w:r>
+      <w:r>
+        <w:rPr>
+          <w:sz w:val="24"/>
+          <w:szCs w:val="24"/>
+        </w:rPr>
+        <w:t>– todas as funções concentradas em um lugar só (arquivo tipo DOS). Qualquer um pode acessar tudo. Não existe nas máquinas modernas (são obsoletos).</w:t>
+      </w:r>
+      <w:r>
+        <w:rPr>
+          <w:sz w:val="24"/>
+          <w:szCs w:val="24"/>
+        </w:rPr>
+        <w:t xml:space="preserve"> Não estruturado, mas possui algumas estruturas. DLL </w:t>
+      </w:r>
+      <w:proofErr w:type="spellStart"/>
+      <w:r>
+        <w:rPr>
+          <w:sz w:val="24"/>
+          <w:szCs w:val="24"/>
+        </w:rPr>
+        <w:t>dinamic</w:t>
+      </w:r>
+      <w:proofErr w:type="spellEnd"/>
+      <w:r>
+        <w:rPr>
+          <w:sz w:val="24"/>
+          <w:szCs w:val="24"/>
+        </w:rPr>
+        <w:t xml:space="preserve"> ... </w:t>
+      </w:r>
+      <w:proofErr w:type="spellStart"/>
+      <w:r>
+        <w:rPr>
+          <w:sz w:val="24"/>
+          <w:szCs w:val="24"/>
+        </w:rPr>
+        <w:t>libraries</w:t>
+      </w:r>
+      <w:proofErr w:type="spellEnd"/>
+      <w:r>
+        <w:rPr>
+          <w:sz w:val="24"/>
+          <w:szCs w:val="24"/>
+        </w:rPr>
+        <w:t xml:space="preserve">. </w:t>
+      </w:r>
+      <w:r>
+        <w:rPr>
+          <w:sz w:val="24"/>
+          <w:szCs w:val="24"/>
+        </w:rPr>
+        <w:t>FCFS - FIFO</w:t>
+      </w:r>
+    </w:p>
+    <w:p>
+      <w:pPr>
+        <w:rPr>
+          <w:sz w:val="24"/>
+          <w:szCs w:val="24"/>
+        </w:rPr>
+      </w:pPr>
+      <w:r>
+        <w:rPr>
+          <w:sz w:val="28"/>
+          <w:szCs w:val="28"/>
+        </w:rPr>
+        <w:t>Kernel H</w:t>
+      </w:r>
+      <w:r>
+        <w:rPr>
+          <w:sz w:val="28"/>
+          <w:szCs w:val="28"/>
+        </w:rPr>
+        <w:t>íbrido</w:t>
+      </w:r>
+      <w:r>
+        <w:rPr>
+          <w:sz w:val="24"/>
+          <w:szCs w:val="24"/>
+        </w:rPr>
+        <w:t xml:space="preserve"> – tenho serviços e/ou posso acessar diretamente, desde que saiba mexer direito (monolítico e modular). Modernos são híbridos. </w:t>
+      </w:r>
+      <w:r>
+        <w:rPr>
+          <w:sz w:val="24"/>
+          <w:szCs w:val="24"/>
+          <w:u w:val="single"/>
+        </w:rPr>
+        <w:t>Mac tem híbrido e monolítico</w:t>
+      </w:r>
+      <w:r>
+        <w:rPr>
+          <w:sz w:val="24"/>
+          <w:szCs w:val="24"/>
+          <w:u w:val="single"/>
+        </w:rPr>
+        <w:t xml:space="preserve"> para rodar tudo os programas legados</w:t>
+      </w:r>
+      <w:r>
+        <w:rPr>
+          <w:sz w:val="24"/>
+          <w:szCs w:val="24"/>
+          <w:u w:val="single"/>
+        </w:rPr>
+        <w:t>.</w:t>
+      </w:r>
+      <w:r>
+        <w:rPr>
+          <w:sz w:val="24"/>
+          <w:szCs w:val="24"/>
+          <w:u w:val="single"/>
+        </w:rPr>
+        <w:t xml:space="preserve"> </w:t>
+      </w:r>
+      <w:r>
+        <w:rPr>
+          <w:sz w:val="24"/>
+          <w:szCs w:val="24"/>
+        </w:rPr>
+        <w:t xml:space="preserve"> Não </w:t>
+      </w:r>
+      <w:proofErr w:type="spellStart"/>
+      <w:r>
+        <w:rPr>
+          <w:sz w:val="24"/>
+          <w:szCs w:val="24"/>
+        </w:rPr>
+        <w:t>tao</w:t>
+      </w:r>
+      <w:proofErr w:type="spellEnd"/>
+      <w:r>
+        <w:rPr>
+          <w:sz w:val="24"/>
+          <w:szCs w:val="24"/>
+        </w:rPr>
+        <w:t xml:space="preserve"> </w:t>
+      </w:r>
+      <w:proofErr w:type="spellStart"/>
+      <w:r>
+        <w:rPr>
+          <w:sz w:val="24"/>
+          <w:szCs w:val="24"/>
+        </w:rPr>
+        <w:t>rigido</w:t>
+      </w:r>
+      <w:proofErr w:type="spellEnd"/>
+      <w:r>
+        <w:rPr>
+          <w:sz w:val="24"/>
+          <w:szCs w:val="24"/>
+        </w:rPr>
+        <w:t xml:space="preserve"> quanto o monolítico</w:t>
+      </w:r>
+      <w:r>
+        <w:rPr>
+          <w:sz w:val="24"/>
+          <w:szCs w:val="24"/>
+        </w:rPr>
+        <w:t xml:space="preserve">. Arquivos podem ser acessados se não tiver em modo administrador por exemplo. Para instalar drive </w:t>
+      </w:r>
+      <w:proofErr w:type="spellStart"/>
+      <w:r>
+        <w:rPr>
+          <w:sz w:val="24"/>
+          <w:szCs w:val="24"/>
+        </w:rPr>
+        <w:t>vc</w:t>
+      </w:r>
+      <w:proofErr w:type="spellEnd"/>
+      <w:r>
+        <w:rPr>
+          <w:sz w:val="24"/>
+          <w:szCs w:val="24"/>
+        </w:rPr>
+        <w:t xml:space="preserve"> precisa do administrador. Camada reduzida (só em modo kernel), modo executivo (usuário). </w:t>
+      </w:r>
+    </w:p>
+    <w:p>
+      <w:pPr>
+        <w:rPr>
+          <w:sz w:val="24"/>
+          <w:szCs w:val="24"/>
+        </w:rPr>
+      </w:pPr>
+      <w:proofErr w:type="spellStart"/>
+      <w:r>
+        <w:rPr>
+          <w:sz w:val="28"/>
+          <w:szCs w:val="28"/>
+        </w:rPr>
+        <w:t>ExoKernel</w:t>
+      </w:r>
+      <w:proofErr w:type="spellEnd"/>
+      <w:r>
+        <w:rPr>
+          <w:sz w:val="28"/>
+          <w:szCs w:val="28"/>
+        </w:rPr>
+        <w:t xml:space="preserve"> – </w:t>
+      </w:r>
+      <w:r>
+        <w:rPr>
+          <w:sz w:val="24"/>
+          <w:szCs w:val="24"/>
+        </w:rPr>
+        <w:t>troca</w:t>
+      </w:r>
+      <w:r>
+        <w:rPr>
+          <w:sz w:val="24"/>
+          <w:szCs w:val="24"/>
+        </w:rPr>
+        <w:t>/atualiza</w:t>
+      </w:r>
+      <w:r>
+        <w:rPr>
+          <w:sz w:val="24"/>
+          <w:szCs w:val="24"/>
+        </w:rPr>
+        <w:t xml:space="preserve"> as bibliotecas caso d</w:t>
+      </w:r>
+      <w:r>
+        <w:rPr>
+          <w:sz w:val="24"/>
+          <w:szCs w:val="24"/>
+        </w:rPr>
+        <w:t>ê</w:t>
+      </w:r>
+      <w:r>
+        <w:rPr>
+          <w:sz w:val="24"/>
+          <w:szCs w:val="24"/>
+        </w:rPr>
+        <w:t xml:space="preserve"> erros</w:t>
+      </w:r>
+      <w:r>
+        <w:rPr>
+          <w:sz w:val="24"/>
+          <w:szCs w:val="24"/>
+        </w:rPr>
+        <w:t>.</w:t>
+      </w:r>
+      <w:r>
+        <w:rPr>
+          <w:sz w:val="24"/>
+          <w:szCs w:val="24"/>
+        </w:rPr>
+        <w:t xml:space="preserve"> Não é utilizado amplamente porque não tem bom processamento, mas é o melhor exe</w:t>
       </w:r>
       <w:bookmarkStart w:id="0" w:name="_GoBack"/>
       <w:bookmarkEnd w:id="0"/>
-    </w:p>
+      <w:r>
+        <w:rPr>
+          <w:sz w:val="24"/>
+          <w:szCs w:val="24"/>
+        </w:rPr>
+        <w:t>mplo de todos.</w:t>
+      </w:r>
+    </w:p>
+    <w:p>
+      <w:pPr>
+        <w:rPr>
+          <w:sz w:val="24"/>
+          <w:szCs w:val="24"/>
+        </w:rPr>
+      </w:pPr>
+    </w:p>
+    <w:p>
+      <w:pPr>
+        <w:rPr>
+          <w:sz w:val="24"/>
+          <w:szCs w:val="24"/>
+        </w:rPr>
+      </w:pPr>
+      <w:r>
+        <w:rPr>
+          <w:sz w:val="24"/>
+          <w:szCs w:val="24"/>
+        </w:rPr>
+        <w:lastRenderedPageBreak/>
+        <w:t xml:space="preserve">Sistemas em camadas </w:t>
+      </w:r>
+      <w:r>
+        <w:rPr>
+          <w:sz w:val="24"/>
+          <w:szCs w:val="24"/>
+        </w:rPr>
+        <w:br/>
+        <w:t>UNIX veio depois</w:t>
+      </w:r>
+    </w:p>
+    <w:p>
+      <w:pPr>
+        <w:rPr>
+          <w:sz w:val="28"/>
+          <w:szCs w:val="28"/>
+        </w:rPr>
+      </w:pPr>
+    </w:p>
+    <w:p>
+      <w:pPr>
+        <w:rPr>
+          <w:sz w:val="24"/>
+          <w:szCs w:val="24"/>
+        </w:rPr>
+      </w:pPr>
+      <w:r>
+        <w:rPr>
+          <w:sz w:val="24"/>
+          <w:szCs w:val="24"/>
+        </w:rPr>
+        <w:tab/>
+      </w:r>
+    </w:p>
+    <w:p>
+      <w:pPr>
+        <w:rPr>
+          <w:b/>
+          <w:bCs/>
+        </w:rPr>
+      </w:pPr>
+    </w:p>
+    <w:p>
+      <w:pPr>
+        <w:rPr>
+          <w:b/>
+          <w:bCs/>
+        </w:rPr>
+      </w:pPr>
+    </w:p>
+    <w:p/>
     <w:sectPr>
       <w:pgSz w:w="11906" w:h="16838"/>
       <w:pgMar w:top="1417" w:right="1701" w:bottom="1417" w:left="1701" w:header="708" w:footer="708" w:gutter="0"/>
@@ -872,6 +2060,7 @@
     <w:lsdException w:name="HTML Sample" w:semiHidden="1" w:unhideWhenUsed="1"/>
     <w:lsdException w:name="HTML Typewriter" w:semiHidden="1" w:unhideWhenUsed="1"/>
     <w:lsdException w:name="HTML Variable" w:semiHidden="1" w:unhideWhenUsed="1"/>
+    <w:lsdException w:name="Normal Table" w:semiHidden="1" w:unhideWhenUsed="1"/>
     <w:lsdException w:name="annotation subject" w:semiHidden="1" w:unhideWhenUsed="1"/>
     <w:lsdException w:name="No List" w:semiHidden="1" w:unhideWhenUsed="1"/>
     <w:lsdException w:name="Outline List 1" w:semiHidden="1" w:unhideWhenUsed="1"/>
@@ -918,8 +2107,10 @@
     <w:lsdException w:name="Table Subtle 2" w:semiHidden="1" w:unhideWhenUsed="1"/>
     <w:lsdException w:name="Table Web 1" w:semiHidden="1" w:unhideWhenUsed="1"/>
     <w:lsdException w:name="Table Web 2" w:semiHidden="1" w:unhideWhenUsed="1"/>
+    <w:lsdException w:name="Table Web 3" w:semiHidden="1" w:unhideWhenUsed="1"/>
     <w:lsdException w:name="Balloon Text" w:semiHidden="1" w:unhideWhenUsed="1"/>
     <w:lsdException w:name="Table Grid" w:uiPriority="39"/>
+    <w:lsdException w:name="Table Theme" w:semiHidden="1" w:unhideWhenUsed="1"/>
     <w:lsdException w:name="Placeholder Text" w:semiHidden="1"/>
     <w:lsdException w:name="No Spacing" w:uiPriority="1" w:qFormat="1"/>
     <w:lsdException w:name="Light Shading" w:uiPriority="60"/>
@@ -1183,6 +2374,24 @@
       <w:ind w:left="720"/>
       <w:contextualSpacing/>
     </w:pPr>
+  </w:style>
+  <w:style w:type="paragraph" w:styleId="Data">
+    <w:name w:val="Date"/>
+    <w:basedOn w:val="Normal"/>
+    <w:next w:val="Normal"/>
+    <w:link w:val="DataChar"/>
+    <w:uiPriority w:val="99"/>
+    <w:semiHidden/>
+    <w:unhideWhenUsed/>
+    <w:rsid w:val="001A158E"/>
+  </w:style>
+  <w:style w:type="character" w:customStyle="1" w:styleId="DataChar">
+    <w:name w:val="Data Char"/>
+    <w:basedOn w:val="Fontepargpadro"/>
+    <w:link w:val="Data"/>
+    <w:uiPriority w:val="99"/>
+    <w:semiHidden/>
+    <w:rsid w:val="001A158E"/>
   </w:style>
 </w:styles>
 </file>

</xml_diff>

<commit_message>
diagrama de sequencia do insumo iniciado, mas não finalizado
</commit_message>
<xml_diff>
--- a/3SEM/ISO100 - Sistemas Operacionais I/Sistemas Operacionais I - Anotações.docx
+++ b/3SEM/ISO100 - Sistemas Operacionais I/Sistemas Operacionais I - Anotações.docx
@@ -1956,23 +1956,7 @@
           <w:sz w:val="24"/>
           <w:szCs w:val="24"/>
         </w:rPr>
-        <w:t xml:space="preserve">Cada núcleo do processador é </w:t>
-      </w:r>
-      <w:proofErr w:type="spellStart"/>
-      <w:r>
-        <w:rPr>
-          <w:sz w:val="24"/>
-          <w:szCs w:val="24"/>
-        </w:rPr>
-        <w:t>dividdiodo</w:t>
-      </w:r>
-      <w:proofErr w:type="spellEnd"/>
-      <w:r>
-        <w:rPr>
-          <w:sz w:val="24"/>
-          <w:szCs w:val="24"/>
-        </w:rPr>
-        <w:t xml:space="preserve"> em quatro </w:t>
+        <w:t xml:space="preserve">Cada núcleo do processador é dividido em quatro </w:t>
       </w:r>
       <w:proofErr w:type="spellStart"/>
       <w:r>
@@ -2667,7 +2651,15 @@
           <w:sz w:val="24"/>
           <w:szCs w:val="24"/>
         </w:rPr>
-        <w:t>Alocação Particionada Estática</w:t>
+        <w:t xml:space="preserve">Alocação Particionada Estática </w:t>
+      </w:r>
+      <w:r>
+        <w:rPr>
+          <w:sz w:val="24"/>
+          <w:szCs w:val="24"/>
+          <w:u w:val="single"/>
+        </w:rPr>
+        <w:t>Relocável</w:t>
       </w:r>
       <w:r>
         <w:rPr>
@@ -2680,21 +2672,6 @@
         <w:rPr>
           <w:sz w:val="24"/>
           <w:szCs w:val="24"/>
-          <w:u w:val="single"/>
-        </w:rPr>
-        <w:t>Relocável</w:t>
-      </w:r>
-      <w:r>
-        <w:rPr>
-          <w:sz w:val="24"/>
-          <w:szCs w:val="24"/>
-        </w:rPr>
-        <w:t xml:space="preserve"> </w:t>
-      </w:r>
-      <w:r>
-        <w:rPr>
-          <w:sz w:val="24"/>
-          <w:szCs w:val="24"/>
         </w:rPr>
         <w:t xml:space="preserve">– tabela de partição ocupa memória, remonta a tabela de partição de </w:t>
       </w:r>
@@ -2728,14 +2705,7 @@
           <w:szCs w:val="24"/>
         </w:rPr>
         <w:lastRenderedPageBreak/>
-        <w:t xml:space="preserve">Alocação Particionada </w:t>
-      </w:r>
-      <w:r>
-        <w:rPr>
-          <w:sz w:val="24"/>
-          <w:szCs w:val="24"/>
-        </w:rPr>
-        <w:t xml:space="preserve">Dinâmica </w:t>
+        <w:t xml:space="preserve">Alocação Particionada Dinâmica </w:t>
       </w:r>
       <w:r>
         <w:rPr>
@@ -2749,15 +2719,15 @@
           <w:sz w:val="24"/>
           <w:szCs w:val="24"/>
         </w:rPr>
-        <w:t>– re</w:t>
-      </w:r>
-      <w:proofErr w:type="spellStart"/>
-      <w:r>
-        <w:rPr>
-          <w:sz w:val="24"/>
-          <w:szCs w:val="24"/>
-        </w:rPr>
-        <w:t>locável</w:t>
+        <w:t xml:space="preserve">– </w:t>
+      </w:r>
+      <w:proofErr w:type="spellStart"/>
+      <w:r>
+        <w:rPr>
+          <w:sz w:val="24"/>
+          <w:szCs w:val="24"/>
+        </w:rPr>
+        <w:t>relocável</w:t>
       </w:r>
       <w:proofErr w:type="spellEnd"/>
       <w:r>
@@ -3651,6 +3621,8 @@
         </w:rPr>
         <w:t>DEVE CONTER:</w:t>
       </w:r>
+      <w:bookmarkStart w:id="0" w:name="_GoBack"/>
+      <w:bookmarkEnd w:id="0"/>
     </w:p>
     <w:p>
       <w:pPr>
@@ -3726,8 +3698,6 @@
         </w:rPr>
         <w:t xml:space="preserve">Dia: </w:t>
       </w:r>
-      <w:bookmarkStart w:id="0" w:name="_GoBack"/>
-      <w:bookmarkEnd w:id="0"/>
     </w:p>
     <w:p>
       <w:pPr>

</xml_diff>

<commit_message>
inicio dos modelos de banco de dados
</commit_message>
<xml_diff>
--- a/3SEM/ISO100 - Sistemas Operacionais I/Sistemas Operacionais I - Anotações.docx
+++ b/3SEM/ISO100 - Sistemas Operacionais I/Sistemas Operacionais I - Anotações.docx
@@ -3064,7 +3064,21 @@
           <w:sz w:val="24"/>
           <w:szCs w:val="24"/>
         </w:rPr>
-        <w:t xml:space="preserve">Algoritmo de troca de páginas </w:t>
+        <w:t>Algoritmo de troca de páginas</w:t>
+      </w:r>
+      <w:r>
+        <w:rPr>
+          <w:sz w:val="24"/>
+          <w:szCs w:val="24"/>
+        </w:rPr>
+        <w:t>:</w:t>
+      </w:r>
+      <w:r>
+        <w:rPr>
+          <w:sz w:val="24"/>
+          <w:szCs w:val="24"/>
+        </w:rPr>
+        <w:t xml:space="preserve"> </w:t>
       </w:r>
     </w:p>
     <w:p>
@@ -3467,6 +3481,7 @@
           <w:bCs/>
           <w:sz w:val="24"/>
           <w:szCs w:val="24"/>
+          <w:highlight w:val="yellow"/>
         </w:rPr>
         <w:t>S.Os</w:t>
       </w:r>
@@ -3478,6 +3493,7 @@
           <w:bCs/>
           <w:sz w:val="24"/>
           <w:szCs w:val="24"/>
+          <w:highlight w:val="yellow"/>
         </w:rPr>
         <w:t xml:space="preserve"> combinam LRU e LFU.</w:t>
       </w:r>
@@ -3602,27 +3618,35 @@
           <w:sz w:val="32"/>
           <w:szCs w:val="32"/>
         </w:rPr>
-        <w:t>TRABALHO ESCRITO + PRÁTICO (APRESENTAÇÃO - 20 minutos)</w:t>
-      </w:r>
-    </w:p>
-    <w:p>
-      <w:pPr>
+        <w:t>TRABALHO ESCRITO + PRÁTICO (</w:t>
+      </w:r>
+      <w:bookmarkStart w:id="0" w:name="_GoBack"/>
+      <w:bookmarkEnd w:id="0"/>
+      <w:r>
         <w:rPr>
           <w:color w:val="FF0000"/>
           <w:sz w:val="32"/>
           <w:szCs w:val="32"/>
         </w:rPr>
-      </w:pPr>
-      <w:r>
+        <w:t>APRESENTAÇÃO - 20 minutos)</w:t>
+      </w:r>
+    </w:p>
+    <w:p>
+      <w:pPr>
         <w:rPr>
           <w:color w:val="FF0000"/>
           <w:sz w:val="32"/>
           <w:szCs w:val="32"/>
         </w:rPr>
+      </w:pPr>
+      <w:r>
+        <w:rPr>
+          <w:color w:val="FF0000"/>
+          <w:sz w:val="32"/>
+          <w:szCs w:val="32"/>
+        </w:rPr>
         <w:t>DEVE CONTER:</w:t>
       </w:r>
-      <w:bookmarkStart w:id="0" w:name="_GoBack"/>
-      <w:bookmarkEnd w:id="0"/>
     </w:p>
     <w:p>
       <w:pPr>

</xml_diff>